<commit_message>
Importation des 6 premieres tables vers la db
Avec ajustement des types de données dans le ER pour les year began et
ended qui étaient des DATE et doivent etre des YEAR.
</commit_message>
<xml_diff>
--- a/A corriger apres rendu 1.docx
+++ b/A corriger apres rendu 1.docx
@@ -184,37 +184,53 @@
           <w:i/>
           <w:sz w:val="28"/>
         </w:rPr>
-        <w:t>Vous avez supprimé mes identifying relationships :’(</w:t>
-      </w:r>
-    </w:p>
-    <w:p>
-      <w:pPr>
-        <w:pStyle w:val="Paragraphedeliste"/>
-        <w:spacing w:line="360" w:lineRule="auto"/>
+        <w:t>Vous av</w:t>
+      </w:r>
+      <w:r>
         <w:rPr>
           <w:b/>
           <w:i/>
           <w:sz w:val="28"/>
         </w:rPr>
-      </w:pPr>
+        <w:t>i</w:t>
+      </w:r>
+      <w:bookmarkStart w:id="0" w:name="_GoBack"/>
+      <w:bookmarkEnd w:id="0"/>
       <w:r>
         <w:rPr>
           <w:b/>
           <w:i/>
           <w:sz w:val="28"/>
         </w:rPr>
-        <w:t xml:space="preserve">J’ai remis ceci pour les relations de la table character, feature, story_genre, </w:t>
-      </w:r>
-      <w:r>
+        <w:t>ez supprimé mes identifying relationships :’(</w:t>
+      </w:r>
+    </w:p>
+    <w:p>
+      <w:pPr>
+        <w:pStyle w:val="Paragraphedeliste"/>
+        <w:spacing w:line="360" w:lineRule="auto"/>
         <w:rPr>
           <w:b/>
           <w:i/>
           <w:sz w:val="28"/>
         </w:rPr>
+      </w:pPr>
+      <w:r>
+        <w:rPr>
+          <w:b/>
+          <w:i/>
+          <w:sz w:val="28"/>
+        </w:rPr>
+        <w:t xml:space="preserve">J’ai remis ceci pour les relations de la table character, feature, story_genre, </w:t>
+      </w:r>
+      <w:r>
+        <w:rPr>
+          <w:b/>
+          <w:i/>
+          <w:sz w:val="28"/>
+        </w:rPr>
         <w:t>issue_reprint, story_reprint, editing, participate</w:t>
       </w:r>
-      <w:bookmarkStart w:id="0" w:name="_GoBack"/>
-      <w:bookmarkEnd w:id="0"/>
     </w:p>
     <w:p>
       <w:pPr>

</xml_diff>

<commit_message>
Beaucoup de corrections et d'avancement
</commit_message>
<xml_diff>
--- a/A corriger apres rendu 1.docx
+++ b/A corriger apres rendu 1.docx
@@ -397,11 +397,13 @@
         <w:pStyle w:val="Paragraphedeliste"/>
         <w:spacing w:line="360" w:lineRule="auto"/>
         <w:rPr>
-          <w:sz w:val="28"/>
-        </w:rPr>
-      </w:pPr>
-      <w:r>
-        <w:rPr>
+          <w:color w:val="FF0000"/>
+          <w:sz w:val="28"/>
+        </w:rPr>
+      </w:pPr>
+      <w:r>
+        <w:rPr>
+          <w:color w:val="FF0000"/>
           <w:sz w:val="28"/>
         </w:rPr>
         <w:t xml:space="preserve">Remis dans </w:t>
@@ -409,12 +411,11 @@
       <w:proofErr w:type="gramStart"/>
       <w:r>
         <w:rPr>
+          <w:color w:val="FF0000"/>
           <w:sz w:val="28"/>
         </w:rPr>
         <w:t>le ER</w:t>
       </w:r>
-      <w:bookmarkStart w:id="0" w:name="_GoBack"/>
-      <w:bookmarkEnd w:id="0"/>
       <w:proofErr w:type="gramEnd"/>
     </w:p>
     <w:p>
@@ -695,6 +696,7 @@
         <w:rPr>
           <w:b/>
           <w:i/>
+          <w:color w:val="FF0000"/>
           <w:sz w:val="28"/>
         </w:rPr>
       </w:pPr>
@@ -702,6 +704,7 @@
         <w:rPr>
           <w:b/>
           <w:i/>
+          <w:color w:val="FF0000"/>
           <w:sz w:val="28"/>
         </w:rPr>
         <w:t>Vous av</w:t>
@@ -710,6 +713,7 @@
         <w:rPr>
           <w:b/>
           <w:i/>
+          <w:color w:val="FF0000"/>
           <w:sz w:val="28"/>
         </w:rPr>
         <w:t>i</w:t>
@@ -718,6 +722,7 @@
         <w:rPr>
           <w:b/>
           <w:i/>
+          <w:color w:val="FF0000"/>
           <w:sz w:val="28"/>
         </w:rPr>
         <w:t xml:space="preserve">ez supprimé mes </w:t>
@@ -727,6 +732,7 @@
         <w:rPr>
           <w:b/>
           <w:i/>
+          <w:color w:val="FF0000"/>
           <w:sz w:val="28"/>
         </w:rPr>
         <w:t>identifying</w:t>
@@ -736,6 +742,7 @@
         <w:rPr>
           <w:b/>
           <w:i/>
+          <w:color w:val="FF0000"/>
           <w:sz w:val="28"/>
         </w:rPr>
         <w:t xml:space="preserve"> </w:t>
@@ -745,6 +752,7 @@
         <w:rPr>
           <w:b/>
           <w:i/>
+          <w:color w:val="FF0000"/>
           <w:sz w:val="28"/>
         </w:rPr>
         <w:t>relationships</w:t>
@@ -754,6 +762,7 @@
         <w:rPr>
           <w:b/>
           <w:i/>
+          <w:color w:val="FF0000"/>
           <w:sz w:val="28"/>
         </w:rPr>
         <w:t> :’(</w:t>
@@ -766,6 +775,7 @@
         <w:rPr>
           <w:b/>
           <w:i/>
+          <w:color w:val="FF0000"/>
           <w:sz w:val="28"/>
         </w:rPr>
       </w:pPr>
@@ -773,6 +783,7 @@
         <w:rPr>
           <w:b/>
           <w:i/>
+          <w:color w:val="FF0000"/>
           <w:sz w:val="28"/>
         </w:rPr>
         <w:t xml:space="preserve">J’ai remis ceci pour les relations de la table </w:t>
@@ -782,6 +793,7 @@
         <w:rPr>
           <w:b/>
           <w:i/>
+          <w:color w:val="FF0000"/>
           <w:sz w:val="28"/>
         </w:rPr>
         <w:t>character</w:t>
@@ -791,6 +803,7 @@
         <w:rPr>
           <w:b/>
           <w:i/>
+          <w:color w:val="FF0000"/>
           <w:sz w:val="28"/>
         </w:rPr>
         <w:t xml:space="preserve">, </w:t>
@@ -800,6 +813,7 @@
         <w:rPr>
           <w:b/>
           <w:i/>
+          <w:color w:val="FF0000"/>
           <w:sz w:val="28"/>
         </w:rPr>
         <w:t>feature</w:t>
@@ -809,6 +823,7 @@
         <w:rPr>
           <w:b/>
           <w:i/>
+          <w:color w:val="FF0000"/>
           <w:sz w:val="28"/>
         </w:rPr>
         <w:t xml:space="preserve">, </w:t>
@@ -818,6 +833,7 @@
         <w:rPr>
           <w:b/>
           <w:i/>
+          <w:color w:val="FF0000"/>
           <w:sz w:val="28"/>
         </w:rPr>
         <w:t>story_genre</w:t>
@@ -827,6 +843,7 @@
         <w:rPr>
           <w:b/>
           <w:i/>
+          <w:color w:val="FF0000"/>
           <w:sz w:val="28"/>
         </w:rPr>
         <w:t xml:space="preserve">, </w:t>
@@ -836,6 +853,7 @@
         <w:rPr>
           <w:b/>
           <w:i/>
+          <w:color w:val="FF0000"/>
           <w:sz w:val="28"/>
         </w:rPr>
         <w:t>issue_reprint</w:t>
@@ -845,6 +863,7 @@
         <w:rPr>
           <w:b/>
           <w:i/>
+          <w:color w:val="FF0000"/>
           <w:sz w:val="28"/>
         </w:rPr>
         <w:t xml:space="preserve">, </w:t>
@@ -854,6 +873,7 @@
         <w:rPr>
           <w:b/>
           <w:i/>
+          <w:color w:val="FF0000"/>
           <w:sz w:val="28"/>
         </w:rPr>
         <w:t>story_reprint</w:t>
@@ -863,6 +883,7 @@
         <w:rPr>
           <w:b/>
           <w:i/>
+          <w:color w:val="FF0000"/>
           <w:sz w:val="28"/>
         </w:rPr>
         <w:t xml:space="preserve">, </w:t>
@@ -872,6 +893,7 @@
         <w:rPr>
           <w:b/>
           <w:i/>
+          <w:color w:val="FF0000"/>
           <w:sz w:val="28"/>
         </w:rPr>
         <w:t>editing</w:t>
@@ -881,6 +903,7 @@
         <w:rPr>
           <w:b/>
           <w:i/>
+          <w:color w:val="FF0000"/>
           <w:sz w:val="28"/>
         </w:rPr>
         <w:t xml:space="preserve">, </w:t>
@@ -890,6 +913,7 @@
         <w:rPr>
           <w:b/>
           <w:i/>
+          <w:color w:val="FF0000"/>
           <w:sz w:val="28"/>
         </w:rPr>
         <w:t>participate</w:t>
@@ -1439,7 +1463,7 @@
         <w:rPr>
           <w:b/>
           <w:i/>
-          <w:color w:val="385623" w:themeColor="accent6" w:themeShade="80"/>
+          <w:color w:val="FF0000"/>
           <w:sz w:val="28"/>
         </w:rPr>
       </w:pPr>
@@ -1448,7 +1472,7 @@
           <w:rFonts w:ascii="Arial" w:hAnsi="Arial" w:cs="Arial"/>
           <w:b/>
           <w:i/>
-          <w:color w:val="385623" w:themeColor="accent6" w:themeShade="80"/>
+          <w:color w:val="FF0000"/>
           <w:sz w:val="24"/>
           <w:szCs w:val="20"/>
           <w:shd w:val="clear" w:color="auto" w:fill="FFFFFF"/>
@@ -1962,6 +1986,101 @@
         <w:spacing w:line="360" w:lineRule="auto"/>
         <w:ind w:left="1080"/>
         <w:rPr>
+          <w:color w:val="FF0000"/>
+          <w:sz w:val="28"/>
+        </w:rPr>
+      </w:pPr>
+      <w:r>
+        <w:rPr>
+          <w:color w:val="FF0000"/>
+          <w:sz w:val="28"/>
+        </w:rPr>
+        <w:t xml:space="preserve">Avoir une table supplémentaire demande beaucoup de travail </w:t>
+      </w:r>
+      <w:proofErr w:type="spellStart"/>
+      <w:r>
+        <w:rPr>
+          <w:color w:val="FF0000"/>
+          <w:sz w:val="28"/>
+        </w:rPr>
+        <w:t>a</w:t>
+      </w:r>
+      <w:proofErr w:type="spellEnd"/>
+      <w:r>
+        <w:rPr>
+          <w:color w:val="FF0000"/>
+          <w:sz w:val="28"/>
+        </w:rPr>
+        <w:t xml:space="preserve"> la séparation des données </w:t>
+      </w:r>
+      <w:r>
+        <w:rPr>
+          <w:color w:val="FF0000"/>
+          <w:sz w:val="28"/>
+        </w:rPr>
+        <w:t>pour finalement une poignée d’enregistrement ou le prix est donné e</w:t>
+      </w:r>
+      <w:r>
+        <w:rPr>
+          <w:color w:val="FF0000"/>
+          <w:sz w:val="28"/>
+        </w:rPr>
+        <w:t>n</w:t>
+      </w:r>
+      <w:r>
+        <w:rPr>
+          <w:color w:val="FF0000"/>
+          <w:sz w:val="28"/>
+        </w:rPr>
+        <w:t xml:space="preserve"> 2 </w:t>
+      </w:r>
+      <w:proofErr w:type="spellStart"/>
+      <w:r>
+        <w:rPr>
+          <w:color w:val="FF0000"/>
+          <w:sz w:val="28"/>
+        </w:rPr>
+        <w:t>currency</w:t>
+      </w:r>
+      <w:proofErr w:type="spellEnd"/>
+      <w:r>
+        <w:rPr>
+          <w:color w:val="FF0000"/>
+          <w:sz w:val="28"/>
+        </w:rPr>
+        <w:t xml:space="preserve">, donc selon la </w:t>
+      </w:r>
+      <w:r>
+        <w:rPr>
+          <w:color w:val="FF0000"/>
+          <w:sz w:val="28"/>
+        </w:rPr>
+        <w:lastRenderedPageBreak/>
+        <w:t xml:space="preserve">remarque ci-dessus, j’ai remis un champ normal. La manipulation des données sera même encore plus simple comme </w:t>
+      </w:r>
+      <w:proofErr w:type="spellStart"/>
+      <w:r>
+        <w:rPr>
+          <w:color w:val="FF0000"/>
+          <w:sz w:val="28"/>
+        </w:rPr>
+        <w:t>ca</w:t>
+      </w:r>
+      <w:proofErr w:type="spellEnd"/>
+      <w:r>
+        <w:rPr>
+          <w:color w:val="FF0000"/>
+          <w:sz w:val="28"/>
+        </w:rPr>
+        <w:t xml:space="preserve"> selon moi.</w:t>
+      </w:r>
+    </w:p>
+    <w:p>
+      <w:pPr>
+        <w:pStyle w:val="Paragraphedeliste"/>
+        <w:spacing w:line="360" w:lineRule="auto"/>
+        <w:ind w:left="1080"/>
+        <w:rPr>
           <w:sz w:val="28"/>
         </w:rPr>
       </w:pPr>
@@ -2441,6 +2560,56 @@
         <w:spacing w:line="360" w:lineRule="auto"/>
         <w:ind w:left="1080"/>
         <w:rPr>
+          <w:color w:val="FF0000"/>
+          <w:sz w:val="24"/>
+        </w:rPr>
+      </w:pPr>
+      <w:r>
+        <w:rPr>
+          <w:color w:val="FF0000"/>
+          <w:sz w:val="24"/>
+        </w:rPr>
+        <w:t xml:space="preserve">Il a raison ! Il y a beaucoup de valeurs différentes pour ce champs, pas que 2 ou 3 ou 5 ou 10, donc </w:t>
+      </w:r>
+      <w:proofErr w:type="spellStart"/>
+      <w:r>
+        <w:rPr>
+          <w:color w:val="FF0000"/>
+          <w:sz w:val="24"/>
+        </w:rPr>
+        <w:t>ca</w:t>
+      </w:r>
+      <w:proofErr w:type="spellEnd"/>
+      <w:r>
+        <w:rPr>
+          <w:color w:val="FF0000"/>
+          <w:sz w:val="24"/>
+        </w:rPr>
+        <w:t xml:space="preserve"> ne fait pas sens une </w:t>
+      </w:r>
+      <w:proofErr w:type="spellStart"/>
+      <w:r>
+        <w:rPr>
+          <w:color w:val="FF0000"/>
+          <w:sz w:val="24"/>
+        </w:rPr>
+        <w:t>enum</w:t>
+      </w:r>
+      <w:proofErr w:type="spellEnd"/>
+      <w:r>
+        <w:rPr>
+          <w:color w:val="FF0000"/>
+          <w:sz w:val="24"/>
+        </w:rPr>
+        <w:t xml:space="preserve"> ici. J’ai passé en texte (car il y a de longues valeurs parfois)</w:t>
+      </w:r>
+    </w:p>
+    <w:p>
+      <w:pPr>
+        <w:pStyle w:val="Paragraphedeliste"/>
+        <w:spacing w:line="360" w:lineRule="auto"/>
+        <w:ind w:left="1080"/>
+        <w:rPr>
           <w:sz w:val="28"/>
         </w:rPr>
       </w:pPr>
@@ -2454,19 +2623,19 @@
         </w:numPr>
         <w:spacing w:line="360" w:lineRule="auto"/>
         <w:rPr>
-          <w:sz w:val="28"/>
-        </w:rPr>
-      </w:pPr>
-      <w:proofErr w:type="spellStart"/>
-      <w:r>
-        <w:rPr>
-          <w:rFonts w:ascii="Arial" w:hAnsi="Arial" w:cs="Arial"/>
-          <w:color w:val="212121"/>
-          <w:sz w:val="24"/>
-          <w:szCs w:val="20"/>
-          <w:shd w:val="clear" w:color="auto" w:fill="FFFFFF"/>
-        </w:rPr>
-        <w:lastRenderedPageBreak/>
+          <w:color w:val="FF0000"/>
+          <w:sz w:val="28"/>
+        </w:rPr>
+      </w:pPr>
+      <w:proofErr w:type="spellStart"/>
+      <w:r>
+        <w:rPr>
+          <w:rFonts w:ascii="Arial" w:hAnsi="Arial" w:cs="Arial"/>
+          <w:color w:val="212121"/>
+          <w:sz w:val="24"/>
+          <w:szCs w:val="20"/>
+          <w:shd w:val="clear" w:color="auto" w:fill="FFFFFF"/>
+        </w:rPr>
         <w:t>Personally</w:t>
       </w:r>
       <w:proofErr w:type="spellEnd"/>
@@ -3063,9 +3232,17 @@
         <w:spacing w:line="360" w:lineRule="auto"/>
         <w:ind w:left="1080"/>
         <w:rPr>
-          <w:sz w:val="28"/>
-        </w:rPr>
-      </w:pPr>
+          <w:color w:val="FF0000"/>
+          <w:sz w:val="28"/>
+        </w:rPr>
+      </w:pPr>
+      <w:r>
+        <w:rPr>
+          <w:color w:val="FF0000"/>
+          <w:sz w:val="28"/>
+        </w:rPr>
+        <w:t>J’ai passé en ON DELETE RESTRICT</w:t>
+      </w:r>
     </w:p>
     <w:p>
       <w:pPr>
@@ -3508,7 +3685,7 @@
         <w:rPr>
           <w:b/>
           <w:i/>
-          <w:color w:val="385623" w:themeColor="accent6" w:themeShade="80"/>
+          <w:color w:val="FF0000"/>
           <w:sz w:val="28"/>
         </w:rPr>
       </w:pPr>
@@ -3517,32 +3694,20 @@
           <w:rFonts w:ascii="Arial" w:hAnsi="Arial" w:cs="Arial"/>
           <w:b/>
           <w:i/>
-          <w:color w:val="385623" w:themeColor="accent6" w:themeShade="80"/>
-          <w:sz w:val="24"/>
-          <w:szCs w:val="20"/>
-          <w:shd w:val="clear" w:color="auto" w:fill="FFFFFF"/>
-        </w:rPr>
-        <w:t xml:space="preserve">Corrigé </w:t>
-      </w:r>
+          <w:color w:val="FF0000"/>
+          <w:sz w:val="24"/>
+          <w:szCs w:val="20"/>
+          <w:shd w:val="clear" w:color="auto" w:fill="FFFFFF"/>
+        </w:rPr>
+        <w:t xml:space="preserve">Corrigé dans </w:t>
+      </w:r>
+      <w:proofErr w:type="gramStart"/>
       <w:r>
         <w:rPr>
           <w:rFonts w:ascii="Arial" w:hAnsi="Arial" w:cs="Arial"/>
           <w:b/>
           <w:i/>
-          <w:color w:val="385623" w:themeColor="accent6" w:themeShade="80"/>
-          <w:sz w:val="24"/>
-          <w:szCs w:val="20"/>
-          <w:shd w:val="clear" w:color="auto" w:fill="FFFFFF"/>
-        </w:rPr>
-        <w:t xml:space="preserve">dans </w:t>
-      </w:r>
-      <w:proofErr w:type="gramStart"/>
-      <w:r>
-        <w:rPr>
-          <w:rFonts w:ascii="Arial" w:hAnsi="Arial" w:cs="Arial"/>
-          <w:b/>
-          <w:i/>
-          <w:color w:val="385623" w:themeColor="accent6" w:themeShade="80"/>
+          <w:color w:val="FF0000"/>
           <w:sz w:val="24"/>
           <w:szCs w:val="20"/>
           <w:shd w:val="clear" w:color="auto" w:fill="FFFFFF"/>
@@ -3712,7 +3877,7 @@
         <w:rPr>
           <w:b/>
           <w:i/>
-          <w:color w:val="385623" w:themeColor="accent6" w:themeShade="80"/>
+          <w:color w:val="FF0000"/>
           <w:sz w:val="28"/>
         </w:rPr>
       </w:pPr>
@@ -3721,32 +3886,20 @@
           <w:rFonts w:ascii="Arial" w:hAnsi="Arial" w:cs="Arial"/>
           <w:b/>
           <w:i/>
-          <w:color w:val="385623" w:themeColor="accent6" w:themeShade="80"/>
-          <w:sz w:val="24"/>
-          <w:szCs w:val="20"/>
-          <w:shd w:val="clear" w:color="auto" w:fill="FFFFFF"/>
-        </w:rPr>
-        <w:t xml:space="preserve">Corrigé </w:t>
-      </w:r>
+          <w:color w:val="FF0000"/>
+          <w:sz w:val="24"/>
+          <w:szCs w:val="20"/>
+          <w:shd w:val="clear" w:color="auto" w:fill="FFFFFF"/>
+        </w:rPr>
+        <w:t xml:space="preserve">Corrigé dans </w:t>
+      </w:r>
+      <w:proofErr w:type="gramStart"/>
       <w:r>
         <w:rPr>
           <w:rFonts w:ascii="Arial" w:hAnsi="Arial" w:cs="Arial"/>
           <w:b/>
           <w:i/>
-          <w:color w:val="385623" w:themeColor="accent6" w:themeShade="80"/>
-          <w:sz w:val="24"/>
-          <w:szCs w:val="20"/>
-          <w:shd w:val="clear" w:color="auto" w:fill="FFFFFF"/>
-        </w:rPr>
-        <w:t xml:space="preserve">dans </w:t>
-      </w:r>
-      <w:proofErr w:type="gramStart"/>
-      <w:r>
-        <w:rPr>
-          <w:rFonts w:ascii="Arial" w:hAnsi="Arial" w:cs="Arial"/>
-          <w:b/>
-          <w:i/>
-          <w:color w:val="385623" w:themeColor="accent6" w:themeShade="80"/>
+          <w:color w:val="FF0000"/>
           <w:sz w:val="24"/>
           <w:szCs w:val="20"/>
           <w:shd w:val="clear" w:color="auto" w:fill="FFFFFF"/>
@@ -3977,9 +4130,60 @@
         <w:pStyle w:val="Paragraphedeliste"/>
         <w:spacing w:line="360" w:lineRule="auto"/>
         <w:rPr>
-          <w:sz w:val="28"/>
-        </w:rPr>
-      </w:pPr>
+          <w:color w:val="FF0000"/>
+          <w:sz w:val="28"/>
+        </w:rPr>
+      </w:pPr>
+      <w:r>
+        <w:rPr>
+          <w:color w:val="FF0000"/>
+          <w:sz w:val="28"/>
+        </w:rPr>
+        <w:t xml:space="preserve">Corrigé dans </w:t>
+      </w:r>
+      <w:proofErr w:type="gramStart"/>
+      <w:r>
+        <w:rPr>
+          <w:color w:val="FF0000"/>
+          <w:sz w:val="28"/>
+        </w:rPr>
+        <w:t>le ER</w:t>
+      </w:r>
+      <w:proofErr w:type="gramEnd"/>
+      <w:r>
+        <w:rPr>
+          <w:color w:val="FF0000"/>
+          <w:sz w:val="28"/>
+        </w:rPr>
+        <w:t> : une story peut être l’origine de 0 ou plusieurs story</w:t>
+      </w:r>
+    </w:p>
+    <w:p>
+      <w:pPr>
+        <w:pStyle w:val="Paragraphedeliste"/>
+        <w:spacing w:line="360" w:lineRule="auto"/>
+        <w:rPr>
+          <w:color w:val="FF0000"/>
+          <w:sz w:val="28"/>
+        </w:rPr>
+      </w:pPr>
+      <w:r>
+        <w:rPr>
+          <w:color w:val="FF0000"/>
+          <w:sz w:val="28"/>
+        </w:rPr>
+        <w:lastRenderedPageBreak/>
+        <w:t>Par contre oui je ne vois pas pourquoi on ne pourrait pas avoir 2 reprints de la même story.</w:t>
+      </w:r>
+      <w:r>
+        <w:rPr>
+          <w:color w:val="FF0000"/>
+          <w:sz w:val="28"/>
+        </w:rPr>
+        <w:t xml:space="preserve"> Peut-être qu’il n’y en a pas mais pourquoi ce ne serait pas permis ? </w:t>
+      </w:r>
+      <w:bookmarkStart w:id="0" w:name="_GoBack"/>
+      <w:bookmarkEnd w:id="0"/>
     </w:p>
     <w:p>
       <w:pPr>

</xml_diff>